<commit_message>
Documento, puntos a y b completos
</commit_message>
<xml_diff>
--- a/Caso 3.docx
+++ b/Caso 3.docx
@@ -8,21 +8,16 @@
         <w:rPr>
           <w:b/>
           <w:bCs/>
-        </w:rPr>
-      </w:pPr>
-      <w:r>
-        <w:rPr>
-          <w:b/>
-          <w:bCs/>
-        </w:rPr>
-        <w:t>Luis Alfonso Ruiz Botero</w:t>
-      </w:r>
-      <w:r>
-        <w:rPr>
-          <w:b/>
-          <w:bCs/>
-        </w:rPr>
-        <w:t xml:space="preserve"> - 201112453</w:t>
+          <w:lang w:val="es-ES"/>
+        </w:rPr>
+      </w:pPr>
+      <w:r>
+        <w:rPr>
+          <w:b/>
+          <w:bCs/>
+          <w:lang w:val="es-ES"/>
+        </w:rPr>
+        <w:t>Luis Alfonso Ruiz Botero - 201112453</w:t>
       </w:r>
     </w:p>
     <w:p>
@@ -31,12 +26,14 @@
         <w:rPr>
           <w:b/>
           <w:bCs/>
-        </w:rPr>
-      </w:pPr>
-      <w:r>
-        <w:rPr>
-          <w:b/>
-          <w:bCs/>
+          <w:lang w:val="es-ES"/>
+        </w:rPr>
+      </w:pPr>
+      <w:r>
+        <w:rPr>
+          <w:b/>
+          <w:bCs/>
+          <w:lang w:val="es-ES"/>
         </w:rPr>
         <w:t>Juan Daniel Carrillo Ramírez - 201613501</w:t>
       </w:r>
@@ -47,12 +44,14 @@
         <w:rPr>
           <w:b/>
           <w:bCs/>
-        </w:rPr>
-      </w:pPr>
-      <w:r>
-        <w:rPr>
-          <w:b/>
-          <w:bCs/>
+          <w:lang w:val="es-ES"/>
+        </w:rPr>
+      </w:pPr>
+      <w:r>
+        <w:rPr>
+          <w:b/>
+          <w:bCs/>
+          <w:lang w:val="es-ES"/>
         </w:rPr>
         <w:t>Infraestructura Computacional</w:t>
       </w:r>
@@ -63,12 +62,14 @@
         <w:rPr>
           <w:b/>
           <w:bCs/>
-        </w:rPr>
-      </w:pPr>
-      <w:r>
-        <w:rPr>
-          <w:b/>
-          <w:bCs/>
+          <w:lang w:val="es-ES"/>
+        </w:rPr>
+      </w:pPr>
+      <w:r>
+        <w:rPr>
+          <w:b/>
+          <w:bCs/>
+          <w:lang w:val="es-ES"/>
         </w:rPr>
         <w:t xml:space="preserve">Caso </w:t>
       </w:r>
@@ -76,6 +77,7 @@
         <w:rPr>
           <w:b/>
           <w:bCs/>
+          <w:lang w:val="es-ES"/>
         </w:rPr>
         <w:t>3</w:t>
       </w:r>
@@ -86,21 +88,104 @@
         <w:rPr>
           <w:b/>
           <w:bCs/>
-        </w:rPr>
-      </w:pPr>
+          <w:lang w:val="es-ES"/>
+        </w:rPr>
+      </w:pPr>
+      <w:r>
+        <w:rPr>
+          <w:b/>
+          <w:bCs/>
+          <w:lang w:val="es-ES"/>
+        </w:rPr>
+        <w:t>1) Descripción</w:t>
+      </w:r>
+      <w:r>
+        <w:rPr>
+          <w:b/>
+          <w:bCs/>
+          <w:lang w:val="es-ES"/>
+        </w:rPr>
+        <w:t xml:space="preserve"> de la Implementación</w:t>
+      </w:r>
     </w:p>
     <w:p>
       <w:pPr>
         <w:spacing w:line="240" w:lineRule="auto"/>
         <w:rPr>
           <w:bCs/>
-        </w:rPr>
-      </w:pPr>
-      <w:r>
-        <w:rPr>
-          <w:bCs/>
-        </w:rPr>
-        <w:t>Modificaciones al servidor:</w:t>
+          <w:lang w:val="es-ES"/>
+        </w:rPr>
+      </w:pPr>
+      <w:r>
+        <w:rPr>
+          <w:bCs/>
+          <w:lang w:val="es-ES"/>
+        </w:rPr>
+        <w:t xml:space="preserve">Dado que se quería implementar ahora un pool de </w:t>
+      </w:r>
+      <w:proofErr w:type="spellStart"/>
+      <w:r>
+        <w:rPr>
+          <w:bCs/>
+          <w:lang w:val="es-ES"/>
+        </w:rPr>
+        <w:t>threads</w:t>
+      </w:r>
+      <w:proofErr w:type="spellEnd"/>
+      <w:r>
+        <w:rPr>
+          <w:bCs/>
+          <w:lang w:val="es-ES"/>
+        </w:rPr>
+        <w:t xml:space="preserve">, se procedió a crear una constante con el número máximo de </w:t>
+      </w:r>
+      <w:proofErr w:type="spellStart"/>
+      <w:r>
+        <w:rPr>
+          <w:bCs/>
+          <w:lang w:val="es-ES"/>
+        </w:rPr>
+        <w:t>threads</w:t>
+      </w:r>
+      <w:proofErr w:type="spellEnd"/>
+      <w:r>
+        <w:rPr>
+          <w:bCs/>
+          <w:lang w:val="es-ES"/>
+        </w:rPr>
+        <w:t xml:space="preserve"> ejecutándose y se importaron las librerías </w:t>
+      </w:r>
+      <w:proofErr w:type="spellStart"/>
+      <w:r>
+        <w:rPr>
+          <w:bCs/>
+          <w:lang w:val="es-ES"/>
+        </w:rPr>
+        <w:t>ExecutorService</w:t>
+      </w:r>
+      <w:proofErr w:type="spellEnd"/>
+      <w:r>
+        <w:rPr>
+          <w:bCs/>
+          <w:lang w:val="es-ES"/>
+        </w:rPr>
+        <w:t xml:space="preserve"> y </w:t>
+      </w:r>
+      <w:proofErr w:type="spellStart"/>
+      <w:r>
+        <w:rPr>
+          <w:bCs/>
+          <w:lang w:val="es-ES"/>
+        </w:rPr>
+        <w:t>Executors</w:t>
+      </w:r>
+      <w:proofErr w:type="spellEnd"/>
+      <w:r>
+        <w:rPr>
+          <w:bCs/>
+          <w:lang w:val="es-ES"/>
+        </w:rPr>
+        <w:t xml:space="preserve">. </w:t>
       </w:r>
     </w:p>
     <w:p>
@@ -108,93 +193,19 @@
         <w:spacing w:line="240" w:lineRule="auto"/>
         <w:rPr>
           <w:bCs/>
-        </w:rPr>
-      </w:pPr>
-      <w:r>
-        <w:rPr>
-          <w:bCs/>
-        </w:rPr>
-        <w:t xml:space="preserve">Dado que se quería implementar ahora un pool de threads, se procedió a crear una constante con el número máximo de threads ejecutándose y se importaron las librerías ExecutorService y Executors. </w:t>
-      </w:r>
-    </w:p>
-    <w:p>
-      <w:pPr>
-        <w:spacing w:line="240" w:lineRule="auto"/>
-        <w:rPr>
-          <w:bCs/>
-        </w:rPr>
-      </w:pPr>
-      <w:r>
-        <w:rPr>
-          <w:bCs/>
+          <w:lang w:val="es-ES"/>
+        </w:rPr>
+      </w:pPr>
+      <w:r>
+        <w:rPr>
+          <w:bCs/>
+          <w:lang w:val="es-ES"/>
         </w:rPr>
         <w:drawing>
           <wp:inline distT="0" distB="0" distL="0" distR="0" wp14:anchorId="56CE824B" wp14:editId="4B694F96">
             <wp:extent cx="5612130" cy="526415"/>
             <wp:effectExtent l="0" t="0" r="1270" b="0"/>
             <wp:docPr id="1" name="Imagem 1"/>
-            <wp:cNvGraphicFramePr>
-              <a:graphicFrameLocks xmlns:a="http://schemas.openxmlformats.org/drawingml/2006/main" noChangeAspect="1"/>
-            </wp:cNvGraphicFramePr>
-            <a:graphic xmlns:a="http://schemas.openxmlformats.org/drawingml/2006/main">
-              <a:graphicData uri="http://schemas.openxmlformats.org/drawingml/2006/picture">
-                <pic:pic xmlns:pic="http://schemas.openxmlformats.org/drawingml/2006/picture">
-                  <pic:nvPicPr>
-                    <pic:cNvPr id="1" name=""/>
-                    <pic:cNvPicPr/>
-                  </pic:nvPicPr>
-                  <pic:blipFill>
-                    <a:blip r:embed="rId4"/>
-                    <a:stretch>
-                      <a:fillRect/>
-                    </a:stretch>
-                  </pic:blipFill>
-                  <pic:spPr>
-                    <a:xfrm>
-                      <a:off x="0" y="0"/>
-                      <a:ext cx="5612130" cy="526415"/>
-                    </a:xfrm>
-                    <a:prstGeom prst="rect">
-                      <a:avLst/>
-                    </a:prstGeom>
-                  </pic:spPr>
-                </pic:pic>
-              </a:graphicData>
-            </a:graphic>
-          </wp:inline>
-        </w:drawing>
-      </w:r>
-    </w:p>
-    <w:p>
-      <w:pPr>
-        <w:spacing w:line="240" w:lineRule="auto"/>
-        <w:rPr>
-          <w:bCs/>
-        </w:rPr>
-      </w:pPr>
-      <w:r>
-        <w:rPr>
-          <w:bCs/>
-        </w:rPr>
-        <w:t>Adicionalmente en el main, se eliminó la ejecución automatica del thread creado, haciendo que fuera el ExecutorService quien manejara los threads.</w:t>
-      </w:r>
-    </w:p>
-    <w:p>
-      <w:pPr>
-        <w:spacing w:line="240" w:lineRule="auto"/>
-        <w:rPr>
-          <w:bCs/>
-        </w:rPr>
-      </w:pPr>
-      <w:r>
-        <w:rPr>
-          <w:bCs/>
-        </w:rPr>
-        <w:drawing>
-          <wp:inline distT="0" distB="0" distL="0" distR="0" wp14:anchorId="221F0D41" wp14:editId="1C4C2F56">
-            <wp:extent cx="5612130" cy="526415"/>
-            <wp:effectExtent l="0" t="0" r="1270" b="0"/>
-            <wp:docPr id="2" name="Imagem 2"/>
             <wp:cNvGraphicFramePr>
               <a:graphicFrameLocks xmlns:a="http://schemas.openxmlformats.org/drawingml/2006/main" noChangeAspect="1"/>
             </wp:cNvGraphicFramePr>
@@ -229,15 +240,1913 @@
     </w:p>
     <w:p>
       <w:pPr>
+        <w:pStyle w:val="PargrafodaLista"/>
+        <w:jc w:val="center"/>
+        <w:rPr>
+          <w:rFonts w:ascii="Times New Roman" w:hAnsi="Times New Roman" w:cs="Times New Roman"/>
+          <w:sz w:val="24"/>
+          <w:szCs w:val="24"/>
+          <w:lang w:val="es-ES"/>
+        </w:rPr>
+      </w:pPr>
+      <w:r>
+        <w:rPr>
+          <w:rFonts w:ascii="Times New Roman" w:hAnsi="Times New Roman" w:cs="Times New Roman"/>
+          <w:sz w:val="20"/>
+          <w:szCs w:val="20"/>
+          <w:lang w:val="es-ES"/>
+        </w:rPr>
+        <w:t>Imagen 1.</w:t>
+      </w:r>
+      <w:r>
+        <w:rPr>
+          <w:rFonts w:ascii="Times New Roman" w:hAnsi="Times New Roman" w:cs="Times New Roman"/>
+          <w:sz w:val="24"/>
+          <w:szCs w:val="24"/>
+          <w:lang w:val="es-ES"/>
+        </w:rPr>
+        <w:t xml:space="preserve">  </w:t>
+      </w:r>
+      <w:r>
+        <w:rPr>
+          <w:rFonts w:ascii="Times New Roman" w:hAnsi="Times New Roman" w:cs="Times New Roman"/>
+          <w:sz w:val="20"/>
+          <w:szCs w:val="20"/>
+          <w:lang w:val="es-ES"/>
+        </w:rPr>
+        <w:t xml:space="preserve">Muestra la declaración </w:t>
+      </w:r>
+      <w:r>
+        <w:rPr>
+          <w:rFonts w:ascii="Times New Roman" w:hAnsi="Times New Roman" w:cs="Times New Roman"/>
+          <w:sz w:val="20"/>
+          <w:szCs w:val="20"/>
+          <w:lang w:val="es-ES"/>
+        </w:rPr>
+        <w:t xml:space="preserve">para la inicialización del pool de </w:t>
+      </w:r>
+      <w:proofErr w:type="spellStart"/>
+      <w:r>
+        <w:rPr>
+          <w:rFonts w:ascii="Times New Roman" w:hAnsi="Times New Roman" w:cs="Times New Roman"/>
+          <w:sz w:val="20"/>
+          <w:szCs w:val="20"/>
+          <w:lang w:val="es-ES"/>
+        </w:rPr>
+        <w:t>threads</w:t>
+      </w:r>
+      <w:proofErr w:type="spellEnd"/>
+      <w:r>
+        <w:rPr>
+          <w:rFonts w:ascii="Times New Roman" w:hAnsi="Times New Roman" w:cs="Times New Roman"/>
+          <w:sz w:val="20"/>
+          <w:szCs w:val="20"/>
+          <w:lang w:val="es-ES"/>
+        </w:rPr>
+        <w:t>.</w:t>
+      </w:r>
+    </w:p>
+    <w:p>
+      <w:pPr>
         <w:spacing w:line="240" w:lineRule="auto"/>
         <w:rPr>
           <w:bCs/>
-        </w:rPr>
-      </w:pPr>
+          <w:lang w:val="es-ES"/>
+        </w:rPr>
+      </w:pPr>
+    </w:p>
+    <w:p>
+      <w:pPr>
+        <w:spacing w:line="240" w:lineRule="auto"/>
+        <w:rPr>
+          <w:bCs/>
+          <w:lang w:val="es-ES"/>
+        </w:rPr>
+      </w:pPr>
+      <w:r>
+        <w:rPr>
+          <w:bCs/>
+          <w:lang w:val="es-ES"/>
+        </w:rPr>
+        <w:t xml:space="preserve">Adicionalmente en el </w:t>
+      </w:r>
+      <w:proofErr w:type="spellStart"/>
+      <w:r>
+        <w:rPr>
+          <w:bCs/>
+          <w:lang w:val="es-ES"/>
+        </w:rPr>
+        <w:t>main</w:t>
+      </w:r>
+      <w:proofErr w:type="spellEnd"/>
+      <w:r>
+        <w:rPr>
+          <w:bCs/>
+          <w:lang w:val="es-ES"/>
+        </w:rPr>
+        <w:t xml:space="preserve">, se eliminó la ejecución </w:t>
+      </w:r>
+      <w:proofErr w:type="spellStart"/>
+      <w:r>
+        <w:rPr>
+          <w:bCs/>
+          <w:lang w:val="es-ES"/>
+        </w:rPr>
+        <w:t>automatica</w:t>
+      </w:r>
+      <w:proofErr w:type="spellEnd"/>
+      <w:r>
+        <w:rPr>
+          <w:bCs/>
+          <w:lang w:val="es-ES"/>
+        </w:rPr>
+        <w:t xml:space="preserve"> del </w:t>
+      </w:r>
+      <w:proofErr w:type="spellStart"/>
+      <w:r>
+        <w:rPr>
+          <w:bCs/>
+          <w:lang w:val="es-ES"/>
+        </w:rPr>
+        <w:t>thread</w:t>
+      </w:r>
+      <w:proofErr w:type="spellEnd"/>
+      <w:r>
+        <w:rPr>
+          <w:bCs/>
+          <w:lang w:val="es-ES"/>
+        </w:rPr>
+        <w:t xml:space="preserve"> creado, haciendo que fuera el </w:t>
+      </w:r>
+      <w:proofErr w:type="spellStart"/>
+      <w:r>
+        <w:rPr>
+          <w:bCs/>
+          <w:lang w:val="es-ES"/>
+        </w:rPr>
+        <w:t>ExecutorService</w:t>
+      </w:r>
+      <w:proofErr w:type="spellEnd"/>
+      <w:r>
+        <w:rPr>
+          <w:bCs/>
+          <w:lang w:val="es-ES"/>
+        </w:rPr>
+        <w:t xml:space="preserve"> quien manejara los </w:t>
+      </w:r>
+      <w:proofErr w:type="spellStart"/>
+      <w:r>
+        <w:rPr>
+          <w:bCs/>
+          <w:lang w:val="es-ES"/>
+        </w:rPr>
+        <w:t>threads</w:t>
+      </w:r>
+      <w:proofErr w:type="spellEnd"/>
+      <w:r>
+        <w:rPr>
+          <w:bCs/>
+          <w:lang w:val="es-ES"/>
+        </w:rPr>
+        <w:t>.</w:t>
+      </w:r>
+    </w:p>
+    <w:p>
+      <w:pPr>
+        <w:spacing w:line="240" w:lineRule="auto"/>
+        <w:rPr>
+          <w:bCs/>
+          <w:lang w:val="es-ES"/>
+        </w:rPr>
+      </w:pPr>
+      <w:r>
+        <w:rPr>
+          <w:bCs/>
+          <w:lang w:val="es-ES"/>
+        </w:rPr>
+        <w:drawing>
+          <wp:inline distT="0" distB="0" distL="0" distR="0" wp14:anchorId="221F0D41" wp14:editId="1C4C2F56">
+            <wp:extent cx="5612130" cy="526415"/>
+            <wp:effectExtent l="0" t="0" r="1270" b="0"/>
+            <wp:docPr id="2" name="Imagem 2"/>
+            <wp:cNvGraphicFramePr>
+              <a:graphicFrameLocks xmlns:a="http://schemas.openxmlformats.org/drawingml/2006/main" noChangeAspect="1"/>
+            </wp:cNvGraphicFramePr>
+            <a:graphic xmlns:a="http://schemas.openxmlformats.org/drawingml/2006/main">
+              <a:graphicData uri="http://schemas.openxmlformats.org/drawingml/2006/picture">
+                <pic:pic xmlns:pic="http://schemas.openxmlformats.org/drawingml/2006/picture">
+                  <pic:nvPicPr>
+                    <pic:cNvPr id="1" name=""/>
+                    <pic:cNvPicPr/>
+                  </pic:nvPicPr>
+                  <pic:blipFill>
+                    <a:blip r:embed="rId6"/>
+                    <a:stretch>
+                      <a:fillRect/>
+                    </a:stretch>
+                  </pic:blipFill>
+                  <pic:spPr>
+                    <a:xfrm>
+                      <a:off x="0" y="0"/>
+                      <a:ext cx="5612130" cy="526415"/>
+                    </a:xfrm>
+                    <a:prstGeom prst="rect">
+                      <a:avLst/>
+                    </a:prstGeom>
+                  </pic:spPr>
+                </pic:pic>
+              </a:graphicData>
+            </a:graphic>
+          </wp:inline>
+        </w:drawing>
+      </w:r>
+    </w:p>
+    <w:p>
+      <w:pPr>
+        <w:pStyle w:val="PargrafodaLista"/>
+        <w:jc w:val="center"/>
+        <w:rPr>
+          <w:rFonts w:ascii="Times New Roman" w:hAnsi="Times New Roman" w:cs="Times New Roman"/>
+          <w:sz w:val="24"/>
+          <w:szCs w:val="24"/>
+          <w:lang w:val="es-ES"/>
+        </w:rPr>
+      </w:pPr>
+      <w:r>
+        <w:rPr>
+          <w:rFonts w:ascii="Times New Roman" w:hAnsi="Times New Roman" w:cs="Times New Roman"/>
+          <w:sz w:val="20"/>
+          <w:szCs w:val="20"/>
+          <w:lang w:val="es-ES"/>
+        </w:rPr>
+        <w:t xml:space="preserve">Imagen </w:t>
+      </w:r>
+      <w:r>
+        <w:rPr>
+          <w:rFonts w:ascii="Times New Roman" w:hAnsi="Times New Roman" w:cs="Times New Roman"/>
+          <w:sz w:val="20"/>
+          <w:szCs w:val="20"/>
+          <w:lang w:val="es-ES"/>
+        </w:rPr>
+        <w:t>2</w:t>
+      </w:r>
+      <w:r>
+        <w:rPr>
+          <w:rFonts w:ascii="Times New Roman" w:hAnsi="Times New Roman" w:cs="Times New Roman"/>
+          <w:sz w:val="20"/>
+          <w:szCs w:val="20"/>
+          <w:lang w:val="es-ES"/>
+        </w:rPr>
+        <w:t>.</w:t>
+      </w:r>
+      <w:r>
+        <w:rPr>
+          <w:rFonts w:ascii="Times New Roman" w:hAnsi="Times New Roman" w:cs="Times New Roman"/>
+          <w:sz w:val="24"/>
+          <w:szCs w:val="24"/>
+          <w:lang w:val="es-ES"/>
+        </w:rPr>
+        <w:t xml:space="preserve">  </w:t>
+      </w:r>
+      <w:r>
+        <w:rPr>
+          <w:rFonts w:ascii="Times New Roman" w:hAnsi="Times New Roman" w:cs="Times New Roman"/>
+          <w:sz w:val="20"/>
+          <w:szCs w:val="20"/>
+          <w:lang w:val="es-ES"/>
+        </w:rPr>
+        <w:t xml:space="preserve">Muestra la declaración para la inicialización del pool de </w:t>
+      </w:r>
+      <w:proofErr w:type="spellStart"/>
+      <w:r>
+        <w:rPr>
+          <w:rFonts w:ascii="Times New Roman" w:hAnsi="Times New Roman" w:cs="Times New Roman"/>
+          <w:sz w:val="20"/>
+          <w:szCs w:val="20"/>
+          <w:lang w:val="es-ES"/>
+        </w:rPr>
+        <w:t>threads</w:t>
+      </w:r>
+      <w:proofErr w:type="spellEnd"/>
+      <w:r>
+        <w:rPr>
+          <w:rFonts w:ascii="Times New Roman" w:hAnsi="Times New Roman" w:cs="Times New Roman"/>
+          <w:sz w:val="20"/>
+          <w:szCs w:val="20"/>
+          <w:lang w:val="es-ES"/>
+        </w:rPr>
+        <w:t>.</w:t>
+      </w:r>
+    </w:p>
+    <w:p>
+      <w:pPr>
+        <w:spacing w:line="240" w:lineRule="auto"/>
+        <w:rPr>
+          <w:bCs/>
+          <w:lang w:val="es-ES"/>
+        </w:rPr>
+      </w:pPr>
+    </w:p>
+    <w:p>
+      <w:pPr>
+        <w:spacing w:line="240" w:lineRule="auto"/>
+        <w:rPr>
+          <w:bCs/>
+          <w:lang w:val="es-ES"/>
+        </w:rPr>
+      </w:pPr>
+      <w:r>
+        <w:rPr>
+          <w:bCs/>
+          <w:lang w:val="es-ES"/>
+        </w:rPr>
+        <w:t xml:space="preserve">Del lado del cliente, se llevaron a cabo varias modificaciones para la implementación de los escenarios de carga. La primera, fue añadir </w:t>
+      </w:r>
+      <w:proofErr w:type="spellStart"/>
+      <w:r>
+        <w:rPr>
+          <w:bCs/>
+          <w:lang w:val="es-ES"/>
+        </w:rPr>
+        <w:t>timeStamps</w:t>
+      </w:r>
+      <w:proofErr w:type="spellEnd"/>
+      <w:r>
+        <w:rPr>
+          <w:bCs/>
+          <w:lang w:val="es-ES"/>
+        </w:rPr>
+        <w:t xml:space="preserve"> en los lugares donde era necesario calcular tiempos. Esto se llevó a cabo utilizando variables de tipo </w:t>
+      </w:r>
+      <w:proofErr w:type="spellStart"/>
+      <w:r>
+        <w:rPr>
+          <w:bCs/>
+          <w:lang w:val="es-ES"/>
+        </w:rPr>
+        <w:t>long</w:t>
+      </w:r>
+      <w:proofErr w:type="spellEnd"/>
+      <w:r>
+        <w:rPr>
+          <w:bCs/>
+          <w:lang w:val="es-ES"/>
+        </w:rPr>
+        <w:t xml:space="preserve"> con ayuda de </w:t>
+      </w:r>
+      <w:proofErr w:type="spellStart"/>
+      <w:r>
+        <w:rPr>
+          <w:bCs/>
+          <w:lang w:val="es-ES"/>
+        </w:rPr>
+        <w:t>System.</w:t>
+      </w:r>
+      <w:r>
+        <w:rPr>
+          <w:bCs/>
+          <w:lang w:val="es-ES"/>
+        </w:rPr>
+        <w:t>CurrentTimeMillis</w:t>
+      </w:r>
+      <w:proofErr w:type="spellEnd"/>
+      <w:r>
+        <w:rPr>
+          <w:bCs/>
+          <w:lang w:val="es-ES"/>
+        </w:rPr>
+        <w:t>()</w:t>
+      </w:r>
+      <w:r>
+        <w:rPr>
+          <w:bCs/>
+          <w:lang w:val="es-ES"/>
+        </w:rPr>
+        <w:t xml:space="preserve"> en los lugares donde se debían calcular los tiempos.</w:t>
+      </w:r>
+    </w:p>
+    <w:p>
+      <w:pPr>
+        <w:spacing w:line="240" w:lineRule="auto"/>
+        <w:rPr>
+          <w:bCs/>
+          <w:lang w:val="es-ES"/>
+        </w:rPr>
+      </w:pPr>
+      <w:r>
+        <w:rPr>
+          <w:bCs/>
+          <w:lang w:val="es-ES"/>
+        </w:rPr>
+        <w:drawing>
+          <wp:inline distT="0" distB="0" distL="0" distR="0" wp14:anchorId="28441339" wp14:editId="15FABDBE">
+            <wp:extent cx="5612130" cy="1736090"/>
+            <wp:effectExtent l="0" t="0" r="1270" b="3810"/>
+            <wp:docPr id="4" name="Imagem 4"/>
+            <wp:cNvGraphicFramePr>
+              <a:graphicFrameLocks xmlns:a="http://schemas.openxmlformats.org/drawingml/2006/main" noChangeAspect="1"/>
+            </wp:cNvGraphicFramePr>
+            <a:graphic xmlns:a="http://schemas.openxmlformats.org/drawingml/2006/main">
+              <a:graphicData uri="http://schemas.openxmlformats.org/drawingml/2006/picture">
+                <pic:pic xmlns:pic="http://schemas.openxmlformats.org/drawingml/2006/picture">
+                  <pic:nvPicPr>
+                    <pic:cNvPr id="1" name=""/>
+                    <pic:cNvPicPr/>
+                  </pic:nvPicPr>
+                  <pic:blipFill>
+                    <a:blip r:embed="rId7"/>
+                    <a:stretch>
+                      <a:fillRect/>
+                    </a:stretch>
+                  </pic:blipFill>
+                  <pic:spPr>
+                    <a:xfrm>
+                      <a:off x="0" y="0"/>
+                      <a:ext cx="5612130" cy="1736090"/>
+                    </a:xfrm>
+                    <a:prstGeom prst="rect">
+                      <a:avLst/>
+                    </a:prstGeom>
+                  </pic:spPr>
+                </pic:pic>
+              </a:graphicData>
+            </a:graphic>
+          </wp:inline>
+        </w:drawing>
+      </w:r>
+    </w:p>
+    <w:p>
+      <w:pPr>
+        <w:pStyle w:val="PargrafodaLista"/>
+        <w:jc w:val="center"/>
+        <w:rPr>
+          <w:rFonts w:ascii="Times New Roman" w:hAnsi="Times New Roman" w:cs="Times New Roman"/>
+          <w:sz w:val="24"/>
+          <w:szCs w:val="24"/>
+          <w:lang w:val="es-ES"/>
+        </w:rPr>
+      </w:pPr>
+      <w:r>
+        <w:rPr>
+          <w:rFonts w:ascii="Times New Roman" w:hAnsi="Times New Roman" w:cs="Times New Roman"/>
+          <w:sz w:val="20"/>
+          <w:szCs w:val="20"/>
+          <w:lang w:val="es-ES"/>
+        </w:rPr>
+        <w:t xml:space="preserve">Imagen </w:t>
+      </w:r>
+      <w:r>
+        <w:rPr>
+          <w:rFonts w:ascii="Times New Roman" w:hAnsi="Times New Roman" w:cs="Times New Roman"/>
+          <w:sz w:val="20"/>
+          <w:szCs w:val="20"/>
+          <w:lang w:val="es-ES"/>
+        </w:rPr>
+        <w:t>3</w:t>
+      </w:r>
+      <w:r>
+        <w:rPr>
+          <w:rFonts w:ascii="Times New Roman" w:hAnsi="Times New Roman" w:cs="Times New Roman"/>
+          <w:sz w:val="20"/>
+          <w:szCs w:val="20"/>
+          <w:lang w:val="es-ES"/>
+        </w:rPr>
+        <w:t>.</w:t>
+      </w:r>
+      <w:r>
+        <w:rPr>
+          <w:rFonts w:ascii="Times New Roman" w:hAnsi="Times New Roman" w:cs="Times New Roman"/>
+          <w:sz w:val="24"/>
+          <w:szCs w:val="24"/>
+          <w:lang w:val="es-ES"/>
+        </w:rPr>
+        <w:t xml:space="preserve">  </w:t>
+      </w:r>
+      <w:r>
+        <w:rPr>
+          <w:rFonts w:ascii="Times New Roman" w:hAnsi="Times New Roman" w:cs="Times New Roman"/>
+          <w:sz w:val="20"/>
+          <w:szCs w:val="20"/>
+          <w:lang w:val="es-ES"/>
+        </w:rPr>
+        <w:t xml:space="preserve">Muestra la declaración para la inicialización </w:t>
+      </w:r>
+      <w:r>
+        <w:rPr>
+          <w:rFonts w:ascii="Times New Roman" w:hAnsi="Times New Roman" w:cs="Times New Roman"/>
+          <w:sz w:val="20"/>
+          <w:szCs w:val="20"/>
+          <w:lang w:val="es-ES"/>
+        </w:rPr>
+        <w:t>de los tiempos.</w:t>
+      </w:r>
+    </w:p>
+    <w:p>
+      <w:pPr>
+        <w:spacing w:line="240" w:lineRule="auto"/>
+        <w:rPr>
+          <w:bCs/>
+          <w:lang w:val="es-ES"/>
+        </w:rPr>
+      </w:pPr>
+    </w:p>
+    <w:p>
+      <w:pPr>
+        <w:spacing w:line="240" w:lineRule="auto"/>
+        <w:rPr>
+          <w:bCs/>
+          <w:lang w:val="es-ES"/>
+        </w:rPr>
+      </w:pPr>
+      <w:r>
+        <w:rPr>
+          <w:bCs/>
+          <w:lang w:val="es-ES"/>
+        </w:rPr>
+        <w:drawing>
+          <wp:inline distT="0" distB="0" distL="0" distR="0" wp14:anchorId="0E01D568" wp14:editId="40A5DFAA">
+            <wp:extent cx="5612130" cy="235585"/>
+            <wp:effectExtent l="0" t="0" r="1270" b="5715"/>
+            <wp:docPr id="5" name="Imagem 5"/>
+            <wp:cNvGraphicFramePr>
+              <a:graphicFrameLocks xmlns:a="http://schemas.openxmlformats.org/drawingml/2006/main" noChangeAspect="1"/>
+            </wp:cNvGraphicFramePr>
+            <a:graphic xmlns:a="http://schemas.openxmlformats.org/drawingml/2006/main">
+              <a:graphicData uri="http://schemas.openxmlformats.org/drawingml/2006/picture">
+                <pic:pic xmlns:pic="http://schemas.openxmlformats.org/drawingml/2006/picture">
+                  <pic:nvPicPr>
+                    <pic:cNvPr id="1" name=""/>
+                    <pic:cNvPicPr/>
+                  </pic:nvPicPr>
+                  <pic:blipFill>
+                    <a:blip r:embed="rId8"/>
+                    <a:stretch>
+                      <a:fillRect/>
+                    </a:stretch>
+                  </pic:blipFill>
+                  <pic:spPr>
+                    <a:xfrm>
+                      <a:off x="0" y="0"/>
+                      <a:ext cx="5612130" cy="235585"/>
+                    </a:xfrm>
+                    <a:prstGeom prst="rect">
+                      <a:avLst/>
+                    </a:prstGeom>
+                  </pic:spPr>
+                </pic:pic>
+              </a:graphicData>
+            </a:graphic>
+          </wp:inline>
+        </w:drawing>
+      </w:r>
+    </w:p>
+    <w:p>
+      <w:pPr>
+        <w:pStyle w:val="PargrafodaLista"/>
+        <w:jc w:val="center"/>
+        <w:rPr>
+          <w:rFonts w:ascii="Times New Roman" w:hAnsi="Times New Roman" w:cs="Times New Roman"/>
+          <w:sz w:val="24"/>
+          <w:szCs w:val="24"/>
+          <w:lang w:val="es-ES"/>
+        </w:rPr>
+      </w:pPr>
+      <w:r>
+        <w:rPr>
+          <w:rFonts w:ascii="Times New Roman" w:hAnsi="Times New Roman" w:cs="Times New Roman"/>
+          <w:sz w:val="20"/>
+          <w:szCs w:val="20"/>
+          <w:lang w:val="es-ES"/>
+        </w:rPr>
+        <w:lastRenderedPageBreak/>
+        <w:t xml:space="preserve">Imagen </w:t>
+      </w:r>
+      <w:r>
+        <w:rPr>
+          <w:rFonts w:ascii="Times New Roman" w:hAnsi="Times New Roman" w:cs="Times New Roman"/>
+          <w:sz w:val="20"/>
+          <w:szCs w:val="20"/>
+          <w:lang w:val="es-ES"/>
+        </w:rPr>
+        <w:t>4</w:t>
+      </w:r>
+      <w:r>
+        <w:rPr>
+          <w:rFonts w:ascii="Times New Roman" w:hAnsi="Times New Roman" w:cs="Times New Roman"/>
+          <w:sz w:val="20"/>
+          <w:szCs w:val="20"/>
+          <w:lang w:val="es-ES"/>
+        </w:rPr>
+        <w:t>.</w:t>
+      </w:r>
+      <w:r>
+        <w:rPr>
+          <w:rFonts w:ascii="Times New Roman" w:hAnsi="Times New Roman" w:cs="Times New Roman"/>
+          <w:sz w:val="24"/>
+          <w:szCs w:val="24"/>
+          <w:lang w:val="es-ES"/>
+        </w:rPr>
+        <w:t xml:space="preserve">  </w:t>
+      </w:r>
+      <w:r>
+        <w:rPr>
+          <w:rFonts w:ascii="Times New Roman" w:hAnsi="Times New Roman" w:cs="Times New Roman"/>
+          <w:sz w:val="20"/>
+          <w:szCs w:val="20"/>
+          <w:lang w:val="es-ES"/>
+        </w:rPr>
+        <w:t>Muestra la declaración para la inicialización de los tiempos.</w:t>
+      </w:r>
+    </w:p>
+    <w:p>
+      <w:pPr>
+        <w:spacing w:line="240" w:lineRule="auto"/>
+        <w:rPr>
+          <w:bCs/>
+          <w:lang w:val="es-ES"/>
+        </w:rPr>
+      </w:pPr>
+    </w:p>
+    <w:p>
+      <w:pPr>
+        <w:spacing w:line="240" w:lineRule="auto"/>
+        <w:rPr>
+          <w:bCs/>
+          <w:lang w:val="es-ES"/>
+        </w:rPr>
+      </w:pPr>
+    </w:p>
+    <w:p>
+      <w:pPr>
+        <w:rPr>
+          <w:lang w:val="es-ES"/>
+        </w:rPr>
+      </w:pPr>
+      <w:r>
+        <w:rPr>
+          <w:lang w:val="es-ES"/>
+        </w:rPr>
+        <w:t xml:space="preserve">Adicionalmente, se realizaron cambios </w:t>
+      </w:r>
+      <w:r>
+        <w:rPr>
+          <w:lang w:val="es-ES"/>
+        </w:rPr>
+        <w:t xml:space="preserve">en la estructura de los protocolos. En la entrega pasada, era el usuario quien seleccionaba los algoritmos a utilizar, así como la información que mandaba con su ubicación. Debido a que se necesitaba simular usuarios concurrentes, estas selecciones se hicieron de manera automática (seleccionando siempre el primer </w:t>
+      </w:r>
+      <w:r>
+        <w:rPr>
+          <w:lang w:val="es-ES"/>
+        </w:rPr>
+        <w:t xml:space="preserve">elemento posible), y los mensajes con identificación y ubicación se enviaron con </w:t>
+      </w:r>
+      <w:proofErr w:type="spellStart"/>
+      <w:r>
+        <w:rPr>
+          <w:lang w:val="es-ES"/>
+        </w:rPr>
+        <w:t>Strings</w:t>
+      </w:r>
+      <w:proofErr w:type="spellEnd"/>
+      <w:r>
+        <w:rPr>
+          <w:lang w:val="es-ES"/>
+        </w:rPr>
+        <w:t xml:space="preserve"> por defecto.</w:t>
+      </w:r>
+    </w:p>
+    <w:p>
+      <w:pPr>
+        <w:rPr>
+          <w:lang w:val="es-ES"/>
+        </w:rPr>
+      </w:pPr>
+      <w:r>
+        <w:rPr>
+          <w:lang w:val="es-ES"/>
+        </w:rPr>
+        <w:drawing>
+          <wp:inline distT="0" distB="0" distL="0" distR="0" wp14:anchorId="324FF90F" wp14:editId="13FA3F9F">
+            <wp:extent cx="5612130" cy="868045"/>
+            <wp:effectExtent l="0" t="0" r="1270" b="0"/>
+            <wp:docPr id="6" name="Imagem 6"/>
+            <wp:cNvGraphicFramePr>
+              <a:graphicFrameLocks xmlns:a="http://schemas.openxmlformats.org/drawingml/2006/main" noChangeAspect="1"/>
+            </wp:cNvGraphicFramePr>
+            <a:graphic xmlns:a="http://schemas.openxmlformats.org/drawingml/2006/main">
+              <a:graphicData uri="http://schemas.openxmlformats.org/drawingml/2006/picture">
+                <pic:pic xmlns:pic="http://schemas.openxmlformats.org/drawingml/2006/picture">
+                  <pic:nvPicPr>
+                    <pic:cNvPr id="1" name=""/>
+                    <pic:cNvPicPr/>
+                  </pic:nvPicPr>
+                  <pic:blipFill>
+                    <a:blip r:embed="rId9"/>
+                    <a:stretch>
+                      <a:fillRect/>
+                    </a:stretch>
+                  </pic:blipFill>
+                  <pic:spPr>
+                    <a:xfrm>
+                      <a:off x="0" y="0"/>
+                      <a:ext cx="5612130" cy="868045"/>
+                    </a:xfrm>
+                    <a:prstGeom prst="rect">
+                      <a:avLst/>
+                    </a:prstGeom>
+                  </pic:spPr>
+                </pic:pic>
+              </a:graphicData>
+            </a:graphic>
+          </wp:inline>
+        </w:drawing>
+      </w:r>
+    </w:p>
+    <w:p>
+      <w:pPr>
+        <w:pStyle w:val="PargrafodaLista"/>
+        <w:jc w:val="center"/>
+        <w:rPr>
+          <w:rFonts w:ascii="Times New Roman" w:hAnsi="Times New Roman" w:cs="Times New Roman"/>
+          <w:sz w:val="24"/>
+          <w:szCs w:val="24"/>
+          <w:lang w:val="es-ES"/>
+        </w:rPr>
+      </w:pPr>
+      <w:r>
+        <w:rPr>
+          <w:rFonts w:ascii="Times New Roman" w:hAnsi="Times New Roman" w:cs="Times New Roman"/>
+          <w:sz w:val="20"/>
+          <w:szCs w:val="20"/>
+          <w:lang w:val="es-ES"/>
+        </w:rPr>
+        <w:t xml:space="preserve">Imagen </w:t>
+      </w:r>
+      <w:r>
+        <w:rPr>
+          <w:rFonts w:ascii="Times New Roman" w:hAnsi="Times New Roman" w:cs="Times New Roman"/>
+          <w:sz w:val="20"/>
+          <w:szCs w:val="20"/>
+          <w:lang w:val="es-ES"/>
+        </w:rPr>
+        <w:t>5</w:t>
+      </w:r>
+      <w:r>
+        <w:rPr>
+          <w:rFonts w:ascii="Times New Roman" w:hAnsi="Times New Roman" w:cs="Times New Roman"/>
+          <w:sz w:val="20"/>
+          <w:szCs w:val="20"/>
+          <w:lang w:val="es-ES"/>
+        </w:rPr>
+        <w:t>.</w:t>
+      </w:r>
+      <w:r>
+        <w:rPr>
+          <w:rFonts w:ascii="Times New Roman" w:hAnsi="Times New Roman" w:cs="Times New Roman"/>
+          <w:sz w:val="24"/>
+          <w:szCs w:val="24"/>
+          <w:lang w:val="es-ES"/>
+        </w:rPr>
+        <w:t xml:space="preserve">  </w:t>
+      </w:r>
+      <w:r>
+        <w:rPr>
+          <w:rFonts w:ascii="Times New Roman" w:hAnsi="Times New Roman" w:cs="Times New Roman"/>
+          <w:sz w:val="20"/>
+          <w:szCs w:val="20"/>
+          <w:lang w:val="es-ES"/>
+        </w:rPr>
+        <w:t xml:space="preserve">Muestra la declaración </w:t>
+      </w:r>
+      <w:r>
+        <w:rPr>
+          <w:rFonts w:ascii="Times New Roman" w:hAnsi="Times New Roman" w:cs="Times New Roman"/>
+          <w:sz w:val="20"/>
+          <w:szCs w:val="20"/>
+          <w:lang w:val="es-ES"/>
+        </w:rPr>
+        <w:t>para la selección de algoritmos.</w:t>
+      </w:r>
+    </w:p>
+    <w:p>
+      <w:pPr>
+        <w:rPr>
+          <w:lang w:val="es-ES"/>
+        </w:rPr>
+      </w:pPr>
+    </w:p>
+    <w:p>
+      <w:pPr>
+        <w:rPr>
+          <w:lang w:val="es-ES"/>
+        </w:rPr>
+      </w:pPr>
+    </w:p>
+    <w:p>
+      <w:pPr>
+        <w:rPr>
+          <w:lang w:val="es-ES"/>
+        </w:rPr>
+      </w:pPr>
+      <w:r>
+        <w:rPr>
+          <w:lang w:val="es-ES"/>
+        </w:rPr>
+        <w:drawing>
+          <wp:inline distT="0" distB="0" distL="0" distR="0" wp14:anchorId="03DE65C1" wp14:editId="770392A3">
+            <wp:extent cx="5612130" cy="2447925"/>
+            <wp:effectExtent l="0" t="0" r="1270" b="3175"/>
+            <wp:docPr id="7" name="Imagem 7"/>
+            <wp:cNvGraphicFramePr>
+              <a:graphicFrameLocks xmlns:a="http://schemas.openxmlformats.org/drawingml/2006/main" noChangeAspect="1"/>
+            </wp:cNvGraphicFramePr>
+            <a:graphic xmlns:a="http://schemas.openxmlformats.org/drawingml/2006/main">
+              <a:graphicData uri="http://schemas.openxmlformats.org/drawingml/2006/picture">
+                <pic:pic xmlns:pic="http://schemas.openxmlformats.org/drawingml/2006/picture">
+                  <pic:nvPicPr>
+                    <pic:cNvPr id="1" name=""/>
+                    <pic:cNvPicPr/>
+                  </pic:nvPicPr>
+                  <pic:blipFill>
+                    <a:blip r:embed="rId10"/>
+                    <a:stretch>
+                      <a:fillRect/>
+                    </a:stretch>
+                  </pic:blipFill>
+                  <pic:spPr>
+                    <a:xfrm>
+                      <a:off x="0" y="0"/>
+                      <a:ext cx="5612130" cy="2447925"/>
+                    </a:xfrm>
+                    <a:prstGeom prst="rect">
+                      <a:avLst/>
+                    </a:prstGeom>
+                  </pic:spPr>
+                </pic:pic>
+              </a:graphicData>
+            </a:graphic>
+          </wp:inline>
+        </w:drawing>
+      </w:r>
+    </w:p>
+    <w:p>
+      <w:pPr>
+        <w:pStyle w:val="PargrafodaLista"/>
+        <w:jc w:val="center"/>
+        <w:rPr>
+          <w:rFonts w:ascii="Times New Roman" w:hAnsi="Times New Roman" w:cs="Times New Roman"/>
+          <w:sz w:val="24"/>
+          <w:szCs w:val="24"/>
+          <w:lang w:val="es-ES"/>
+        </w:rPr>
+      </w:pPr>
+      <w:r>
+        <w:rPr>
+          <w:rFonts w:ascii="Times New Roman" w:hAnsi="Times New Roman" w:cs="Times New Roman"/>
+          <w:sz w:val="20"/>
+          <w:szCs w:val="20"/>
+          <w:lang w:val="es-ES"/>
+        </w:rPr>
+        <w:t xml:space="preserve">Imagen </w:t>
+      </w:r>
+      <w:r>
+        <w:rPr>
+          <w:rFonts w:ascii="Times New Roman" w:hAnsi="Times New Roman" w:cs="Times New Roman"/>
+          <w:sz w:val="20"/>
+          <w:szCs w:val="20"/>
+          <w:lang w:val="es-ES"/>
+        </w:rPr>
+        <w:t>6</w:t>
+      </w:r>
+      <w:r>
+        <w:rPr>
+          <w:rFonts w:ascii="Times New Roman" w:hAnsi="Times New Roman" w:cs="Times New Roman"/>
+          <w:sz w:val="20"/>
+          <w:szCs w:val="20"/>
+          <w:lang w:val="es-ES"/>
+        </w:rPr>
+        <w:t>.</w:t>
+      </w:r>
+      <w:r>
+        <w:rPr>
+          <w:rFonts w:ascii="Times New Roman" w:hAnsi="Times New Roman" w:cs="Times New Roman"/>
+          <w:sz w:val="24"/>
+          <w:szCs w:val="24"/>
+          <w:lang w:val="es-ES"/>
+        </w:rPr>
+        <w:t xml:space="preserve">  </w:t>
+      </w:r>
+      <w:r>
+        <w:rPr>
+          <w:rFonts w:ascii="Times New Roman" w:hAnsi="Times New Roman" w:cs="Times New Roman"/>
+          <w:sz w:val="20"/>
+          <w:szCs w:val="20"/>
+          <w:lang w:val="es-ES"/>
+        </w:rPr>
+        <w:t>Muestra la declaración para la selecció</w:t>
+      </w:r>
+      <w:r>
+        <w:rPr>
+          <w:rFonts w:ascii="Times New Roman" w:hAnsi="Times New Roman" w:cs="Times New Roman"/>
+          <w:sz w:val="20"/>
+          <w:szCs w:val="20"/>
+          <w:lang w:val="es-ES"/>
+        </w:rPr>
+        <w:t>n de identificador y coordenadas</w:t>
+      </w:r>
+      <w:r>
+        <w:rPr>
+          <w:rFonts w:ascii="Times New Roman" w:hAnsi="Times New Roman" w:cs="Times New Roman"/>
+          <w:sz w:val="20"/>
+          <w:szCs w:val="20"/>
+          <w:lang w:val="es-ES"/>
+        </w:rPr>
+        <w:t>.</w:t>
+      </w:r>
+    </w:p>
+    <w:p>
+      <w:pPr>
+        <w:rPr>
+          <w:lang w:val="es-ES"/>
+        </w:rPr>
+      </w:pPr>
+      <w:r>
+        <w:rPr>
+          <w:lang w:val="es-ES"/>
+        </w:rPr>
+        <w:t xml:space="preserve">Para terminar, se utilizaron las implementaciones de </w:t>
+      </w:r>
+      <w:proofErr w:type="spellStart"/>
+      <w:r>
+        <w:rPr>
+          <w:lang w:val="es-ES"/>
+        </w:rPr>
+        <w:t>Gload</w:t>
+      </w:r>
+      <w:proofErr w:type="spellEnd"/>
+      <w:r>
+        <w:rPr>
+          <w:lang w:val="es-ES"/>
+        </w:rPr>
+        <w:t xml:space="preserve"> </w:t>
+      </w:r>
+      <w:r>
+        <w:rPr>
+          <w:lang w:val="es-ES"/>
+        </w:rPr>
+        <w:t xml:space="preserve">y el método de </w:t>
+      </w:r>
+      <w:proofErr w:type="spellStart"/>
+      <w:r>
+        <w:rPr>
+          <w:lang w:val="es-ES"/>
+        </w:rPr>
+        <w:t>getSystemCpuLoad</w:t>
+      </w:r>
+      <w:proofErr w:type="spellEnd"/>
+      <w:r>
+        <w:rPr>
+          <w:lang w:val="es-ES"/>
+        </w:rPr>
+        <w:t xml:space="preserve">() tal cual como estaban descritas en las guías. </w:t>
+      </w:r>
+    </w:p>
+    <w:p>
+      <w:pPr>
+        <w:rPr>
+          <w:lang w:val="es-ES"/>
+        </w:rPr>
+      </w:pPr>
+    </w:p>
+    <w:p>
+      <w:pPr>
+        <w:spacing w:line="240" w:lineRule="auto"/>
+        <w:rPr>
+          <w:b/>
+          <w:bCs/>
+          <w:lang w:val="es-ES"/>
+        </w:rPr>
+      </w:pPr>
+      <w:r>
+        <w:rPr>
+          <w:b/>
+          <w:bCs/>
+          <w:lang w:val="es-ES"/>
+        </w:rPr>
+        <w:t>2</w:t>
+      </w:r>
+      <w:r>
+        <w:rPr>
+          <w:b/>
+          <w:bCs/>
+          <w:lang w:val="es-ES"/>
+        </w:rPr>
+        <w:t xml:space="preserve">) </w:t>
+      </w:r>
+      <w:r>
+        <w:rPr>
+          <w:b/>
+          <w:bCs/>
+          <w:lang w:val="es-ES"/>
+        </w:rPr>
+        <w:t>Identificación de la Plataforma</w:t>
+      </w:r>
+    </w:p>
+    <w:p>
+      <w:pPr>
+        <w:rPr>
+          <w:lang w:val="es-ES"/>
+        </w:rPr>
+      </w:pPr>
+      <w:r>
+        <w:rPr>
+          <w:lang w:val="es-ES"/>
+        </w:rPr>
+        <w:t xml:space="preserve">Se realizó la identificación de la máquina donde se corrió el servidor. En un principio, se había dispuesto de 2 máquinas diferentes (una en donde se ejecutaba el servidor, y la otra donde se ejecutaba la carga), sin </w:t>
+      </w:r>
+      <w:proofErr w:type="gramStart"/>
+      <w:r>
+        <w:rPr>
+          <w:lang w:val="es-ES"/>
+        </w:rPr>
+        <w:t>embargo</w:t>
+      </w:r>
+      <w:proofErr w:type="gramEnd"/>
+      <w:r>
+        <w:rPr>
+          <w:lang w:val="es-ES"/>
+        </w:rPr>
+        <w:t xml:space="preserve">  se presentaron algunos inconvenientes con dicha máquina, por </w:t>
+      </w:r>
+      <w:r>
+        <w:rPr>
+          <w:lang w:val="es-ES"/>
+        </w:rPr>
+        <w:lastRenderedPageBreak/>
+        <w:t>lo que se debió ejecutar todo en la segunda. La configuración de la primera y segunda máquina se muestran a continuación:</w:t>
+      </w:r>
+    </w:p>
+    <w:p>
+      <w:pPr>
+        <w:rPr>
+          <w:lang w:val="es-ES"/>
+        </w:rPr>
+      </w:pPr>
+    </w:p>
+    <w:p>
+      <w:pPr>
+        <w:rPr>
+          <w:b/>
+          <w:lang w:val="es-ES"/>
+        </w:rPr>
+      </w:pPr>
+      <w:r>
+        <w:rPr>
+          <w:b/>
+          <w:lang w:val="es-ES"/>
+        </w:rPr>
+        <w:t>Máquina 1:</w:t>
+      </w:r>
+    </w:p>
+    <w:p>
+      <w:pPr>
+        <w:jc w:val="both"/>
+        <w:rPr>
+          <w:rFonts w:cstheme="minorHAnsi"/>
+          <w:sz w:val="24"/>
+          <w:szCs w:val="24"/>
+          <w:lang w:val="es-ES"/>
+        </w:rPr>
+      </w:pPr>
+      <w:r>
+        <w:rPr>
+          <w:rFonts w:cstheme="minorHAnsi"/>
+          <w:b/>
+          <w:sz w:val="24"/>
+          <w:szCs w:val="24"/>
+          <w:lang w:val="es-ES"/>
+        </w:rPr>
+        <w:t>Arquitectura (32 o 64 bits):</w:t>
+      </w:r>
+      <w:r>
+        <w:rPr>
+          <w:rFonts w:cstheme="minorHAnsi"/>
+          <w:sz w:val="24"/>
+          <w:szCs w:val="24"/>
+          <w:lang w:val="es-ES"/>
+        </w:rPr>
+        <w:t xml:space="preserve"> 64 bits.</w:t>
+      </w:r>
+    </w:p>
+    <w:p>
+      <w:pPr>
+        <w:jc w:val="both"/>
+        <w:rPr>
+          <w:rFonts w:cstheme="minorHAnsi"/>
+          <w:sz w:val="24"/>
+          <w:szCs w:val="24"/>
+          <w:lang w:val="es-ES"/>
+        </w:rPr>
+      </w:pPr>
+      <w:r>
+        <w:rPr>
+          <w:rFonts w:cstheme="minorHAnsi"/>
+          <w:b/>
+          <w:sz w:val="24"/>
+          <w:szCs w:val="24"/>
+          <w:lang w:val="es-ES"/>
+        </w:rPr>
+        <w:t>Número</w:t>
+      </w:r>
+      <w:r>
+        <w:rPr>
+          <w:rFonts w:cstheme="minorHAnsi"/>
+          <w:b/>
+          <w:sz w:val="24"/>
+          <w:szCs w:val="24"/>
+          <w:lang w:val="es-ES"/>
+        </w:rPr>
+        <w:t xml:space="preserve"> de núcleos (</w:t>
+      </w:r>
+      <w:proofErr w:type="spellStart"/>
+      <w:r>
+        <w:rPr>
+          <w:rFonts w:cstheme="minorHAnsi"/>
+          <w:b/>
+          <w:sz w:val="24"/>
+          <w:szCs w:val="24"/>
+          <w:lang w:val="es-ES"/>
+        </w:rPr>
+        <w:t>cores</w:t>
+      </w:r>
+      <w:proofErr w:type="spellEnd"/>
+      <w:r>
+        <w:rPr>
+          <w:rFonts w:cstheme="minorHAnsi"/>
+          <w:b/>
+          <w:sz w:val="24"/>
+          <w:szCs w:val="24"/>
+          <w:lang w:val="es-ES"/>
+        </w:rPr>
+        <w:t>):</w:t>
+      </w:r>
+      <w:r>
+        <w:rPr>
+          <w:rFonts w:cstheme="minorHAnsi"/>
+          <w:sz w:val="24"/>
+          <w:szCs w:val="24"/>
+          <w:lang w:val="es-ES"/>
+        </w:rPr>
+        <w:t xml:space="preserve"> </w:t>
+      </w:r>
+      <w:r>
+        <w:rPr>
+          <w:rFonts w:cstheme="minorHAnsi"/>
+          <w:sz w:val="24"/>
+          <w:szCs w:val="24"/>
+          <w:lang w:val="es-ES"/>
+        </w:rPr>
+        <w:t>4 núcleos. 8 procesadores lógicos</w:t>
+      </w:r>
+    </w:p>
+    <w:p>
+      <w:pPr>
+        <w:jc w:val="both"/>
+        <w:rPr>
+          <w:rFonts w:cstheme="minorHAnsi"/>
+          <w:sz w:val="24"/>
+          <w:szCs w:val="24"/>
+          <w:lang w:val="es-ES"/>
+        </w:rPr>
+      </w:pPr>
+      <w:r>
+        <w:rPr>
+          <w:rFonts w:cstheme="minorHAnsi"/>
+          <w:b/>
+          <w:sz w:val="24"/>
+          <w:szCs w:val="24"/>
+          <w:lang w:val="es-ES"/>
+        </w:rPr>
+        <w:t>Velocidad del procesador:</w:t>
+      </w:r>
+      <w:r>
+        <w:rPr>
+          <w:rFonts w:cstheme="minorHAnsi"/>
+          <w:sz w:val="24"/>
+          <w:szCs w:val="24"/>
+          <w:lang w:val="es-ES"/>
+        </w:rPr>
+        <w:t xml:space="preserve"> 2.</w:t>
+      </w:r>
+      <w:r>
+        <w:rPr>
+          <w:rFonts w:cstheme="minorHAnsi"/>
+          <w:sz w:val="24"/>
+          <w:szCs w:val="24"/>
+          <w:lang w:val="es-ES"/>
+        </w:rPr>
+        <w:t>5</w:t>
+      </w:r>
+      <w:r>
+        <w:rPr>
+          <w:rFonts w:cstheme="minorHAnsi"/>
+          <w:sz w:val="24"/>
+          <w:szCs w:val="24"/>
+          <w:lang w:val="es-ES"/>
+        </w:rPr>
+        <w:t xml:space="preserve"> GHZ.</w:t>
+      </w:r>
+    </w:p>
+    <w:p>
+      <w:pPr>
+        <w:jc w:val="both"/>
+        <w:rPr>
+          <w:rFonts w:cstheme="minorHAnsi"/>
+          <w:sz w:val="24"/>
+          <w:szCs w:val="24"/>
+          <w:lang w:val="es-ES"/>
+        </w:rPr>
+      </w:pPr>
+      <w:r>
+        <w:rPr>
+          <w:rFonts w:cstheme="minorHAnsi"/>
+          <w:b/>
+          <w:sz w:val="24"/>
+          <w:szCs w:val="24"/>
+          <w:lang w:val="es-ES"/>
+        </w:rPr>
+        <w:t>Tamaño de la memoria RAM:</w:t>
+      </w:r>
+      <w:r>
+        <w:rPr>
+          <w:rFonts w:cstheme="minorHAnsi"/>
+          <w:sz w:val="24"/>
+          <w:szCs w:val="24"/>
+          <w:lang w:val="es-ES"/>
+        </w:rPr>
+        <w:t xml:space="preserve"> 1</w:t>
+      </w:r>
+      <w:r>
+        <w:rPr>
+          <w:rFonts w:cstheme="minorHAnsi"/>
+          <w:sz w:val="24"/>
+          <w:szCs w:val="24"/>
+          <w:lang w:val="es-ES"/>
+        </w:rPr>
+        <w:t>2</w:t>
+      </w:r>
+      <w:r>
+        <w:rPr>
+          <w:rFonts w:cstheme="minorHAnsi"/>
+          <w:sz w:val="24"/>
+          <w:szCs w:val="24"/>
+          <w:lang w:val="es-ES"/>
+        </w:rPr>
+        <w:t xml:space="preserve"> GB.</w:t>
+      </w:r>
+    </w:p>
+    <w:p>
+      <w:pPr>
+        <w:jc w:val="both"/>
+        <w:rPr>
+          <w:rFonts w:cstheme="minorHAnsi"/>
+          <w:sz w:val="24"/>
+          <w:szCs w:val="24"/>
+          <w:lang w:val="es-ES"/>
+        </w:rPr>
+      </w:pPr>
+      <w:r>
+        <w:rPr>
+          <w:rFonts w:cstheme="minorHAnsi"/>
+          <w:b/>
+          <w:sz w:val="24"/>
+          <w:szCs w:val="24"/>
+          <w:lang w:val="es-ES"/>
+        </w:rPr>
+        <w:t>Espacio de Memoria asignado a JVM:</w:t>
+      </w:r>
+      <w:r>
+        <w:rPr>
+          <w:rFonts w:cstheme="minorHAnsi"/>
+          <w:sz w:val="24"/>
+          <w:szCs w:val="24"/>
+          <w:lang w:val="es-ES"/>
+        </w:rPr>
+        <w:t xml:space="preserve"> </w:t>
+      </w:r>
+      <w:r>
+        <w:rPr>
+          <w:rFonts w:cstheme="minorHAnsi"/>
+          <w:sz w:val="24"/>
+          <w:szCs w:val="24"/>
+          <w:lang w:val="es-ES"/>
+        </w:rPr>
+        <w:t>5 Gb.</w:t>
+      </w:r>
+    </w:p>
+    <w:p>
+      <w:pPr>
+        <w:jc w:val="both"/>
+        <w:rPr>
+          <w:rFonts w:cstheme="minorHAnsi"/>
+          <w:sz w:val="24"/>
+          <w:szCs w:val="24"/>
+          <w:lang w:val="es-ES"/>
+        </w:rPr>
+      </w:pPr>
+    </w:p>
+    <w:p>
+      <w:pPr>
+        <w:rPr>
+          <w:b/>
+          <w:lang w:val="es-ES"/>
+        </w:rPr>
+      </w:pPr>
+      <w:r>
+        <w:rPr>
+          <w:b/>
+          <w:lang w:val="es-ES"/>
+        </w:rPr>
+        <w:t>Máquina 2:</w:t>
+      </w:r>
+    </w:p>
+    <w:p>
+      <w:pPr>
+        <w:jc w:val="both"/>
+        <w:rPr>
+          <w:rFonts w:cstheme="minorHAnsi"/>
+          <w:sz w:val="24"/>
+          <w:szCs w:val="24"/>
+          <w:lang w:val="es-ES"/>
+        </w:rPr>
+      </w:pPr>
+      <w:r>
+        <w:rPr>
+          <w:rFonts w:cstheme="minorHAnsi"/>
+          <w:b/>
+          <w:sz w:val="24"/>
+          <w:szCs w:val="24"/>
+          <w:lang w:val="es-ES"/>
+        </w:rPr>
+        <w:t>Arquitectura (32 o 64 bits):</w:t>
+      </w:r>
+      <w:r>
+        <w:rPr>
+          <w:rFonts w:cstheme="minorHAnsi"/>
+          <w:sz w:val="24"/>
+          <w:szCs w:val="24"/>
+          <w:lang w:val="es-ES"/>
+        </w:rPr>
+        <w:t xml:space="preserve"> 64 bits.</w:t>
+      </w:r>
+    </w:p>
+    <w:p>
+      <w:pPr>
+        <w:jc w:val="both"/>
+        <w:rPr>
+          <w:rFonts w:cstheme="minorHAnsi"/>
+          <w:sz w:val="24"/>
+          <w:szCs w:val="24"/>
+          <w:lang w:val="es-ES"/>
+        </w:rPr>
+      </w:pPr>
+      <w:r>
+        <w:rPr>
+          <w:rFonts w:cstheme="minorHAnsi"/>
+          <w:b/>
+          <w:sz w:val="24"/>
+          <w:szCs w:val="24"/>
+          <w:lang w:val="es-ES"/>
+        </w:rPr>
+        <w:t>Número de núcleos (</w:t>
+      </w:r>
+      <w:proofErr w:type="spellStart"/>
+      <w:r>
+        <w:rPr>
+          <w:rFonts w:cstheme="minorHAnsi"/>
+          <w:b/>
+          <w:sz w:val="24"/>
+          <w:szCs w:val="24"/>
+          <w:lang w:val="es-ES"/>
+        </w:rPr>
+        <w:t>cores</w:t>
+      </w:r>
+      <w:proofErr w:type="spellEnd"/>
+      <w:r>
+        <w:rPr>
+          <w:rFonts w:cstheme="minorHAnsi"/>
+          <w:b/>
+          <w:sz w:val="24"/>
+          <w:szCs w:val="24"/>
+          <w:lang w:val="es-ES"/>
+        </w:rPr>
+        <w:t>):</w:t>
+      </w:r>
+      <w:r>
+        <w:rPr>
+          <w:rFonts w:cstheme="minorHAnsi"/>
+          <w:sz w:val="24"/>
+          <w:szCs w:val="24"/>
+          <w:lang w:val="es-ES"/>
+        </w:rPr>
+        <w:t xml:space="preserve"> </w:t>
+      </w:r>
+      <w:r>
+        <w:rPr>
+          <w:rFonts w:cstheme="minorHAnsi"/>
+          <w:sz w:val="24"/>
+          <w:szCs w:val="24"/>
+          <w:lang w:val="es-ES"/>
+        </w:rPr>
+        <w:t>2</w:t>
+      </w:r>
+      <w:r>
+        <w:rPr>
+          <w:rFonts w:cstheme="minorHAnsi"/>
+          <w:sz w:val="24"/>
+          <w:szCs w:val="24"/>
+          <w:lang w:val="es-ES"/>
+        </w:rPr>
+        <w:t xml:space="preserve"> núcleos. </w:t>
+      </w:r>
+      <w:r>
+        <w:rPr>
+          <w:rFonts w:cstheme="minorHAnsi"/>
+          <w:sz w:val="24"/>
+          <w:szCs w:val="24"/>
+          <w:lang w:val="es-ES"/>
+        </w:rPr>
+        <w:t>4</w:t>
+      </w:r>
+      <w:r>
+        <w:rPr>
+          <w:rFonts w:cstheme="minorHAnsi"/>
+          <w:sz w:val="24"/>
+          <w:szCs w:val="24"/>
+          <w:lang w:val="es-ES"/>
+        </w:rPr>
+        <w:t xml:space="preserve"> procesadores lógicos</w:t>
+      </w:r>
+    </w:p>
+    <w:p>
+      <w:pPr>
+        <w:jc w:val="both"/>
+        <w:rPr>
+          <w:rFonts w:cstheme="minorHAnsi"/>
+          <w:sz w:val="24"/>
+          <w:szCs w:val="24"/>
+          <w:lang w:val="es-ES"/>
+        </w:rPr>
+      </w:pPr>
+      <w:r>
+        <w:rPr>
+          <w:rFonts w:cstheme="minorHAnsi"/>
+          <w:b/>
+          <w:sz w:val="24"/>
+          <w:szCs w:val="24"/>
+          <w:lang w:val="es-ES"/>
+        </w:rPr>
+        <w:t>Velocidad del procesador:</w:t>
+      </w:r>
+      <w:r>
+        <w:rPr>
+          <w:rFonts w:cstheme="minorHAnsi"/>
+          <w:sz w:val="24"/>
+          <w:szCs w:val="24"/>
+          <w:lang w:val="es-ES"/>
+        </w:rPr>
+        <w:t xml:space="preserve"> 2.</w:t>
+      </w:r>
+      <w:r>
+        <w:rPr>
+          <w:rFonts w:cstheme="minorHAnsi"/>
+          <w:sz w:val="24"/>
+          <w:szCs w:val="24"/>
+          <w:lang w:val="es-ES"/>
+        </w:rPr>
+        <w:t>9</w:t>
+      </w:r>
+      <w:r>
+        <w:rPr>
+          <w:rFonts w:cstheme="minorHAnsi"/>
+          <w:sz w:val="24"/>
+          <w:szCs w:val="24"/>
+          <w:lang w:val="es-ES"/>
+        </w:rPr>
+        <w:t xml:space="preserve"> GHZ.</w:t>
+      </w:r>
+    </w:p>
+    <w:p>
+      <w:pPr>
+        <w:jc w:val="both"/>
+        <w:rPr>
+          <w:rFonts w:cstheme="minorHAnsi"/>
+          <w:sz w:val="24"/>
+          <w:szCs w:val="24"/>
+          <w:lang w:val="es-ES"/>
+        </w:rPr>
+      </w:pPr>
+      <w:r>
+        <w:rPr>
+          <w:rFonts w:cstheme="minorHAnsi"/>
+          <w:b/>
+          <w:sz w:val="24"/>
+          <w:szCs w:val="24"/>
+          <w:lang w:val="es-ES"/>
+        </w:rPr>
+        <w:t>Tamaño de la memoria RAM:</w:t>
+      </w:r>
+      <w:r>
+        <w:rPr>
+          <w:rFonts w:cstheme="minorHAnsi"/>
+          <w:sz w:val="24"/>
+          <w:szCs w:val="24"/>
+          <w:lang w:val="es-ES"/>
+        </w:rPr>
+        <w:t xml:space="preserve"> </w:t>
+      </w:r>
+      <w:r>
+        <w:rPr>
+          <w:rFonts w:cstheme="minorHAnsi"/>
+          <w:sz w:val="24"/>
+          <w:szCs w:val="24"/>
+          <w:lang w:val="es-ES"/>
+        </w:rPr>
+        <w:t>8</w:t>
+      </w:r>
+      <w:r>
+        <w:rPr>
+          <w:rFonts w:cstheme="minorHAnsi"/>
+          <w:sz w:val="24"/>
+          <w:szCs w:val="24"/>
+          <w:lang w:val="es-ES"/>
+        </w:rPr>
+        <w:t xml:space="preserve"> GB.</w:t>
+      </w:r>
+    </w:p>
+    <w:p>
+      <w:pPr>
+        <w:jc w:val="both"/>
+        <w:rPr>
+          <w:rFonts w:cstheme="minorHAnsi"/>
+          <w:sz w:val="24"/>
+          <w:szCs w:val="24"/>
+          <w:lang w:val="es-ES"/>
+        </w:rPr>
+      </w:pPr>
+      <w:r>
+        <w:rPr>
+          <w:rFonts w:cstheme="minorHAnsi"/>
+          <w:b/>
+          <w:sz w:val="24"/>
+          <w:szCs w:val="24"/>
+          <w:lang w:val="es-ES"/>
+        </w:rPr>
+        <w:t>Espacio de Memoria asignado a JVM:</w:t>
+      </w:r>
+      <w:r>
+        <w:rPr>
+          <w:rFonts w:cstheme="minorHAnsi"/>
+          <w:sz w:val="24"/>
+          <w:szCs w:val="24"/>
+          <w:lang w:val="es-ES"/>
+        </w:rPr>
+        <w:t xml:space="preserve"> </w:t>
+      </w:r>
+      <w:r>
+        <w:rPr>
+          <w:rFonts w:cstheme="minorHAnsi"/>
+          <w:sz w:val="24"/>
+          <w:szCs w:val="24"/>
+          <w:lang w:val="es-ES"/>
+        </w:rPr>
+        <w:t>3</w:t>
+      </w:r>
+      <w:r>
+        <w:rPr>
+          <w:rFonts w:cstheme="minorHAnsi"/>
+          <w:sz w:val="24"/>
+          <w:szCs w:val="24"/>
+          <w:lang w:val="es-ES"/>
+        </w:rPr>
+        <w:t xml:space="preserve"> Gb.</w:t>
+      </w:r>
+    </w:p>
+    <w:p>
+      <w:pPr>
+        <w:rPr>
+          <w:b/>
+          <w:lang w:val="es-ES"/>
+        </w:rPr>
+      </w:pPr>
+    </w:p>
+    <w:p>
+      <w:pPr>
+        <w:rPr>
+          <w:lang w:val="es-ES"/>
+        </w:rPr>
+      </w:pPr>
+      <w:r>
+        <w:rPr>
+          <w:lang w:val="es-ES"/>
+        </w:rPr>
+        <w:t>En</w:t>
+      </w:r>
+      <w:r>
+        <w:rPr>
+          <w:lang w:val="es-ES"/>
+        </w:rPr>
+        <w:t xml:space="preserve"> principio, la máquina 1 se encargaría del servidor. Sin embargo, después de realizar varias pruebas y obtener diferentes mensajes de error</w:t>
+      </w:r>
+      <w:r>
+        <w:rPr>
+          <w:lang w:val="es-ES"/>
+        </w:rPr>
+        <w:t xml:space="preserve"> se decidió realizar todo en la segunda máquina. </w:t>
+      </w:r>
+    </w:p>
+    <w:p>
+      <w:pPr>
+        <w:rPr>
+          <w:lang w:val="es-ES"/>
+        </w:rPr>
+      </w:pPr>
+      <w:r>
+        <w:rPr>
+          <w:lang w:val="es-ES"/>
+        </w:rPr>
+        <w:t xml:space="preserve">Un error típico que se encontró era </w:t>
+      </w:r>
+      <w:proofErr w:type="gramStart"/>
+      <w:r>
+        <w:rPr>
+          <w:lang w:val="es-ES"/>
+        </w:rPr>
+        <w:t>que</w:t>
+      </w:r>
+      <w:proofErr w:type="gramEnd"/>
+      <w:r>
+        <w:rPr>
+          <w:lang w:val="es-ES"/>
+        </w:rPr>
+        <w:t xml:space="preserve"> por ejemplo, </w:t>
+      </w:r>
+      <w:r>
+        <w:rPr>
+          <w:lang w:val="es-ES"/>
+        </w:rPr>
+        <w:t>el servidor no respondía de manera adecuada al envío de mensajes, como se puede observar en las siguientes imágenes:</w:t>
+      </w:r>
+    </w:p>
+    <w:p>
+      <w:pPr>
+        <w:rPr>
+          <w:lang w:val="es-ES"/>
+        </w:rPr>
+      </w:pPr>
+      <w:r>
+        <w:rPr>
+          <w:noProof/>
+          <w:lang w:val="es-ES"/>
+        </w:rPr>
+        <w:lastRenderedPageBreak/>
+        <w:drawing>
+          <wp:inline distT="0" distB="0" distL="0" distR="0" wp14:anchorId="1CDE8B13" wp14:editId="6F97C3B8">
+            <wp:extent cx="4991100" cy="5029200"/>
+            <wp:effectExtent l="0" t="0" r="0" b="0"/>
+            <wp:docPr id="8" name="Imagem 8"/>
+            <wp:cNvGraphicFramePr>
+              <a:graphicFrameLocks xmlns:a="http://schemas.openxmlformats.org/drawingml/2006/main" noChangeAspect="1"/>
+            </wp:cNvGraphicFramePr>
+            <a:graphic xmlns:a="http://schemas.openxmlformats.org/drawingml/2006/main">
+              <a:graphicData uri="http://schemas.openxmlformats.org/drawingml/2006/picture">
+                <pic:pic xmlns:pic="http://schemas.openxmlformats.org/drawingml/2006/picture">
+                  <pic:nvPicPr>
+                    <pic:cNvPr id="8" name="Captura.PNG"/>
+                    <pic:cNvPicPr/>
+                  </pic:nvPicPr>
+                  <pic:blipFill>
+                    <a:blip r:embed="rId11">
+                      <a:extLst>
+                        <a:ext uri="{28A0092B-C50C-407E-A947-70E740481C1C}">
+                          <a14:useLocalDpi xmlns:a14="http://schemas.microsoft.com/office/drawing/2010/main" val="0"/>
+                        </a:ext>
+                      </a:extLst>
+                    </a:blip>
+                    <a:stretch>
+                      <a:fillRect/>
+                    </a:stretch>
+                  </pic:blipFill>
+                  <pic:spPr>
+                    <a:xfrm>
+                      <a:off x="0" y="0"/>
+                      <a:ext cx="4991100" cy="5029200"/>
+                    </a:xfrm>
+                    <a:prstGeom prst="rect">
+                      <a:avLst/>
+                    </a:prstGeom>
+                  </pic:spPr>
+                </pic:pic>
+              </a:graphicData>
+            </a:graphic>
+          </wp:inline>
+        </w:drawing>
+      </w:r>
+    </w:p>
+    <w:p>
+      <w:pPr>
+        <w:pStyle w:val="PargrafodaLista"/>
+        <w:jc w:val="center"/>
+        <w:rPr>
+          <w:rFonts w:ascii="Times New Roman" w:hAnsi="Times New Roman" w:cs="Times New Roman"/>
+          <w:sz w:val="24"/>
+          <w:szCs w:val="24"/>
+          <w:lang w:val="es-ES"/>
+        </w:rPr>
+      </w:pPr>
+      <w:r>
+        <w:rPr>
+          <w:rFonts w:ascii="Times New Roman" w:hAnsi="Times New Roman" w:cs="Times New Roman"/>
+          <w:sz w:val="20"/>
+          <w:szCs w:val="20"/>
+          <w:lang w:val="es-ES"/>
+        </w:rPr>
+        <w:t xml:space="preserve">Imagen </w:t>
+      </w:r>
+      <w:r>
+        <w:rPr>
+          <w:rFonts w:ascii="Times New Roman" w:hAnsi="Times New Roman" w:cs="Times New Roman"/>
+          <w:sz w:val="20"/>
+          <w:szCs w:val="20"/>
+          <w:lang w:val="es-ES"/>
+        </w:rPr>
+        <w:t>7</w:t>
+      </w:r>
+      <w:r>
+        <w:rPr>
+          <w:rFonts w:ascii="Times New Roman" w:hAnsi="Times New Roman" w:cs="Times New Roman"/>
+          <w:sz w:val="20"/>
+          <w:szCs w:val="20"/>
+          <w:lang w:val="es-ES"/>
+        </w:rPr>
+        <w:t>.</w:t>
+      </w:r>
+      <w:r>
+        <w:rPr>
+          <w:rFonts w:ascii="Times New Roman" w:hAnsi="Times New Roman" w:cs="Times New Roman"/>
+          <w:sz w:val="24"/>
+          <w:szCs w:val="24"/>
+          <w:lang w:val="es-ES"/>
+        </w:rPr>
+        <w:t xml:space="preserve">  </w:t>
+      </w:r>
+      <w:r>
+        <w:rPr>
+          <w:rFonts w:ascii="Times New Roman" w:hAnsi="Times New Roman" w:cs="Times New Roman"/>
+          <w:sz w:val="20"/>
+          <w:szCs w:val="20"/>
+          <w:lang w:val="es-ES"/>
+        </w:rPr>
+        <w:t>El servidor funcionando correctamente al ejecutar 3 solicitudes diferentes.</w:t>
+      </w:r>
+    </w:p>
+    <w:p>
+      <w:pPr>
+        <w:rPr>
+          <w:lang w:val="es-ES"/>
+        </w:rPr>
+      </w:pPr>
+    </w:p>
+    <w:p>
+      <w:pPr>
+        <w:rPr>
+          <w:lang w:val="es-ES"/>
+        </w:rPr>
+      </w:pPr>
+      <w:r>
+        <w:rPr>
+          <w:noProof/>
+          <w:lang w:val="es-ES"/>
+        </w:rPr>
+        <w:lastRenderedPageBreak/>
+        <w:drawing>
+          <wp:inline distT="0" distB="0" distL="0" distR="0" wp14:anchorId="2A9A0210" wp14:editId="56F692C5">
+            <wp:extent cx="5486400" cy="5080000"/>
+            <wp:effectExtent l="0" t="0" r="0" b="0"/>
+            <wp:docPr id="9" name="Imagem 9"/>
+            <wp:cNvGraphicFramePr>
+              <a:graphicFrameLocks xmlns:a="http://schemas.openxmlformats.org/drawingml/2006/main" noChangeAspect="1"/>
+            </wp:cNvGraphicFramePr>
+            <a:graphic xmlns:a="http://schemas.openxmlformats.org/drawingml/2006/main">
+              <a:graphicData uri="http://schemas.openxmlformats.org/drawingml/2006/picture">
+                <pic:pic xmlns:pic="http://schemas.openxmlformats.org/drawingml/2006/picture">
+                  <pic:nvPicPr>
+                    <pic:cNvPr id="9" name="Captura2.PNG"/>
+                    <pic:cNvPicPr/>
+                  </pic:nvPicPr>
+                  <pic:blipFill>
+                    <a:blip r:embed="rId12">
+                      <a:extLst>
+                        <a:ext uri="{28A0092B-C50C-407E-A947-70E740481C1C}">
+                          <a14:useLocalDpi xmlns:a14="http://schemas.microsoft.com/office/drawing/2010/main" val="0"/>
+                        </a:ext>
+                      </a:extLst>
+                    </a:blip>
+                    <a:stretch>
+                      <a:fillRect/>
+                    </a:stretch>
+                  </pic:blipFill>
+                  <pic:spPr>
+                    <a:xfrm>
+                      <a:off x="0" y="0"/>
+                      <a:ext cx="5486400" cy="5080000"/>
+                    </a:xfrm>
+                    <a:prstGeom prst="rect">
+                      <a:avLst/>
+                    </a:prstGeom>
+                  </pic:spPr>
+                </pic:pic>
+              </a:graphicData>
+            </a:graphic>
+          </wp:inline>
+        </w:drawing>
+      </w:r>
+    </w:p>
+    <w:p>
+      <w:pPr>
+        <w:pStyle w:val="PargrafodaLista"/>
+        <w:jc w:val="center"/>
+        <w:rPr>
+          <w:rFonts w:ascii="Times New Roman" w:hAnsi="Times New Roman" w:cs="Times New Roman"/>
+          <w:sz w:val="24"/>
+          <w:szCs w:val="24"/>
+          <w:lang w:val="es-ES"/>
+        </w:rPr>
+      </w:pPr>
+      <w:r>
+        <w:rPr>
+          <w:rFonts w:ascii="Times New Roman" w:hAnsi="Times New Roman" w:cs="Times New Roman"/>
+          <w:sz w:val="20"/>
+          <w:szCs w:val="20"/>
+          <w:lang w:val="es-ES"/>
+        </w:rPr>
+        <w:t xml:space="preserve">Imagen </w:t>
+      </w:r>
+      <w:r>
+        <w:rPr>
+          <w:rFonts w:ascii="Times New Roman" w:hAnsi="Times New Roman" w:cs="Times New Roman"/>
+          <w:sz w:val="20"/>
+          <w:szCs w:val="20"/>
+          <w:lang w:val="es-ES"/>
+        </w:rPr>
+        <w:t>7</w:t>
+      </w:r>
+      <w:r>
+        <w:rPr>
+          <w:rFonts w:ascii="Times New Roman" w:hAnsi="Times New Roman" w:cs="Times New Roman"/>
+          <w:sz w:val="20"/>
+          <w:szCs w:val="20"/>
+          <w:lang w:val="es-ES"/>
+        </w:rPr>
+        <w:t>.</w:t>
+      </w:r>
+      <w:r>
+        <w:rPr>
+          <w:rFonts w:ascii="Times New Roman" w:hAnsi="Times New Roman" w:cs="Times New Roman"/>
+          <w:sz w:val="24"/>
+          <w:szCs w:val="24"/>
+          <w:lang w:val="es-ES"/>
+        </w:rPr>
+        <w:t xml:space="preserve">  </w:t>
+      </w:r>
+      <w:r>
+        <w:rPr>
+          <w:rFonts w:ascii="Times New Roman" w:hAnsi="Times New Roman" w:cs="Times New Roman"/>
+          <w:sz w:val="20"/>
+          <w:szCs w:val="20"/>
+          <w:lang w:val="es-ES"/>
+        </w:rPr>
+        <w:t xml:space="preserve">El servidor </w:t>
+      </w:r>
+      <w:r>
+        <w:rPr>
+          <w:rFonts w:ascii="Times New Roman" w:hAnsi="Times New Roman" w:cs="Times New Roman"/>
+          <w:sz w:val="20"/>
+          <w:szCs w:val="20"/>
+          <w:lang w:val="es-ES"/>
+        </w:rPr>
+        <w:t>funcionando de manera irregular, al ejecutar las mismas 3 solicitudes.</w:t>
+      </w:r>
       <w:bookmarkStart w:id="0" w:name="_GoBack"/>
       <w:bookmarkEnd w:id="0"/>
     </w:p>
-    <w:p/>
+    <w:p>
+      <w:pPr>
+        <w:rPr>
+          <w:lang w:val="es-ES"/>
+        </w:rPr>
+      </w:pPr>
+    </w:p>
     <w:sectPr>
       <w:pgSz w:w="12240" w:h="15840"/>
       <w:pgMar w:top="1417" w:right="1701" w:bottom="1417" w:left="1701" w:header="708" w:footer="708" w:gutter="0"/>
@@ -246,6 +2155,288 @@
     </w:sectPr>
   </w:body>
 </w:document>
+</file>
+
+<file path=word/numbering.xml><?xml version="1.0" encoding="utf-8"?>
+<w:numbering xmlns:wpc="http://schemas.microsoft.com/office/word/2010/wordprocessingCanvas" xmlns:cx="http://schemas.microsoft.com/office/drawing/2014/chartex" xmlns:cx1="http://schemas.microsoft.com/office/drawing/2015/9/8/chartex" xmlns:cx2="http://schemas.microsoft.com/office/drawing/2015/10/21/chartex" xmlns:cx3="http://schemas.microsoft.com/office/drawing/2016/5/9/chartex" xmlns:cx4="http://schemas.microsoft.com/office/drawing/2016/5/10/chartex" xmlns:cx5="http://schemas.microsoft.com/office/drawing/2016/5/11/chartex" xmlns:cx6="http://schemas.microsoft.com/office/drawing/2016/5/12/chartex" xmlns:cx7="http://schemas.microsoft.com/office/drawing/2016/5/13/chartex" xmlns:cx8="http://schemas.microsoft.com/office/drawing/2016/5/14/chartex" xmlns:mc="http://schemas.openxmlformats.org/markup-compatibility/2006" xmlns:aink="http://schemas.microsoft.com/office/drawing/2016/ink" xmlns:am3d="http://schemas.microsoft.com/office/drawing/2017/model3d" xmlns:o="urn:schemas-microsoft-com:office:office" xmlns:r="http://schemas.openxmlformats.org/officeDocument/2006/relationships" xmlns:m="http://schemas.openxmlformats.org/officeDocument/2006/math" xmlns:v="urn:schemas-microsoft-com:vml" xmlns:wp14="http://schemas.microsoft.com/office/word/2010/wordprocessingDrawing" xmlns:wp="http://schemas.openxmlformats.org/drawingml/2006/wordprocessingDrawing" xmlns:w10="urn:schemas-microsoft-com:office:word" xmlns:w="http://schemas.openxmlformats.org/wordprocessingml/2006/main" xmlns:w14="http://schemas.microsoft.com/office/word/2010/wordml" xmlns:w15="http://schemas.microsoft.com/office/word/2012/wordml" xmlns:w16cid="http://schemas.microsoft.com/office/word/2016/wordml/cid" xmlns:w16se="http://schemas.microsoft.com/office/word/2015/wordml/symex" xmlns:wpg="http://schemas.microsoft.com/office/word/2010/wordprocessingGroup" xmlns:wpi="http://schemas.microsoft.com/office/word/2010/wordprocessingInk" xmlns:wne="http://schemas.microsoft.com/office/word/2006/wordml" xmlns:wps="http://schemas.microsoft.com/office/word/2010/wordprocessingShape" mc:Ignorable="w14 w15 w16se w16cid wp14">
+  <w:abstractNum w:abstractNumId="0" w15:restartNumberingAfterBreak="0">
+    <w:nsid w:val="254C0CE9"/>
+    <w:multiLevelType w:val="hybridMultilevel"/>
+    <w:tmpl w:val="C480DA74"/>
+    <w:lvl w:ilvl="0" w:tplc="04160011">
+      <w:start w:val="1"/>
+      <w:numFmt w:val="decimal"/>
+      <w:lvlText w:val="%1)"/>
+      <w:lvlJc w:val="left"/>
+      <w:pPr>
+        <w:ind w:left="720" w:hanging="360"/>
+      </w:pPr>
+      <w:rPr>
+        <w:rFonts w:hint="default"/>
+      </w:rPr>
+    </w:lvl>
+    <w:lvl w:ilvl="1" w:tplc="04160019" w:tentative="1">
+      <w:start w:val="1"/>
+      <w:numFmt w:val="lowerLetter"/>
+      <w:lvlText w:val="%2."/>
+      <w:lvlJc w:val="left"/>
+      <w:pPr>
+        <w:ind w:left="1440" w:hanging="360"/>
+      </w:pPr>
+    </w:lvl>
+    <w:lvl w:ilvl="2" w:tplc="0416001B" w:tentative="1">
+      <w:start w:val="1"/>
+      <w:numFmt w:val="lowerRoman"/>
+      <w:lvlText w:val="%3."/>
+      <w:lvlJc w:val="right"/>
+      <w:pPr>
+        <w:ind w:left="2160" w:hanging="180"/>
+      </w:pPr>
+    </w:lvl>
+    <w:lvl w:ilvl="3" w:tplc="0416000F" w:tentative="1">
+      <w:start w:val="1"/>
+      <w:numFmt w:val="decimal"/>
+      <w:lvlText w:val="%4."/>
+      <w:lvlJc w:val="left"/>
+      <w:pPr>
+        <w:ind w:left="2880" w:hanging="360"/>
+      </w:pPr>
+    </w:lvl>
+    <w:lvl w:ilvl="4" w:tplc="04160019" w:tentative="1">
+      <w:start w:val="1"/>
+      <w:numFmt w:val="lowerLetter"/>
+      <w:lvlText w:val="%5."/>
+      <w:lvlJc w:val="left"/>
+      <w:pPr>
+        <w:ind w:left="3600" w:hanging="360"/>
+      </w:pPr>
+    </w:lvl>
+    <w:lvl w:ilvl="5" w:tplc="0416001B" w:tentative="1">
+      <w:start w:val="1"/>
+      <w:numFmt w:val="lowerRoman"/>
+      <w:lvlText w:val="%6."/>
+      <w:lvlJc w:val="right"/>
+      <w:pPr>
+        <w:ind w:left="4320" w:hanging="180"/>
+      </w:pPr>
+    </w:lvl>
+    <w:lvl w:ilvl="6" w:tplc="0416000F" w:tentative="1">
+      <w:start w:val="1"/>
+      <w:numFmt w:val="decimal"/>
+      <w:lvlText w:val="%7."/>
+      <w:lvlJc w:val="left"/>
+      <w:pPr>
+        <w:ind w:left="5040" w:hanging="360"/>
+      </w:pPr>
+    </w:lvl>
+    <w:lvl w:ilvl="7" w:tplc="04160019" w:tentative="1">
+      <w:start w:val="1"/>
+      <w:numFmt w:val="lowerLetter"/>
+      <w:lvlText w:val="%8."/>
+      <w:lvlJc w:val="left"/>
+      <w:pPr>
+        <w:ind w:left="5760" w:hanging="360"/>
+      </w:pPr>
+    </w:lvl>
+    <w:lvl w:ilvl="8" w:tplc="0416001B" w:tentative="1">
+      <w:start w:val="1"/>
+      <w:numFmt w:val="lowerRoman"/>
+      <w:lvlText w:val="%9."/>
+      <w:lvlJc w:val="right"/>
+      <w:pPr>
+        <w:ind w:left="6480" w:hanging="180"/>
+      </w:pPr>
+    </w:lvl>
+  </w:abstractNum>
+  <w:abstractNum w:abstractNumId="1" w15:restartNumberingAfterBreak="0">
+    <w:nsid w:val="65F81F20"/>
+    <w:multiLevelType w:val="hybridMultilevel"/>
+    <w:tmpl w:val="81E49C68"/>
+    <w:lvl w:ilvl="0" w:tplc="0F021ED0">
+      <w:start w:val="1"/>
+      <w:numFmt w:val="decimal"/>
+      <w:lvlText w:val="%1)"/>
+      <w:lvlJc w:val="left"/>
+      <w:pPr>
+        <w:ind w:left="720" w:hanging="360"/>
+      </w:pPr>
+      <w:rPr>
+        <w:rFonts w:hint="default"/>
+        <w:b/>
+      </w:rPr>
+    </w:lvl>
+    <w:lvl w:ilvl="1" w:tplc="04160019" w:tentative="1">
+      <w:start w:val="1"/>
+      <w:numFmt w:val="lowerLetter"/>
+      <w:lvlText w:val="%2."/>
+      <w:lvlJc w:val="left"/>
+      <w:pPr>
+        <w:ind w:left="1440" w:hanging="360"/>
+      </w:pPr>
+    </w:lvl>
+    <w:lvl w:ilvl="2" w:tplc="0416001B" w:tentative="1">
+      <w:start w:val="1"/>
+      <w:numFmt w:val="lowerRoman"/>
+      <w:lvlText w:val="%3."/>
+      <w:lvlJc w:val="right"/>
+      <w:pPr>
+        <w:ind w:left="2160" w:hanging="180"/>
+      </w:pPr>
+    </w:lvl>
+    <w:lvl w:ilvl="3" w:tplc="0416000F" w:tentative="1">
+      <w:start w:val="1"/>
+      <w:numFmt w:val="decimal"/>
+      <w:lvlText w:val="%4."/>
+      <w:lvlJc w:val="left"/>
+      <w:pPr>
+        <w:ind w:left="2880" w:hanging="360"/>
+      </w:pPr>
+    </w:lvl>
+    <w:lvl w:ilvl="4" w:tplc="04160019" w:tentative="1">
+      <w:start w:val="1"/>
+      <w:numFmt w:val="lowerLetter"/>
+      <w:lvlText w:val="%5."/>
+      <w:lvlJc w:val="left"/>
+      <w:pPr>
+        <w:ind w:left="3600" w:hanging="360"/>
+      </w:pPr>
+    </w:lvl>
+    <w:lvl w:ilvl="5" w:tplc="0416001B" w:tentative="1">
+      <w:start w:val="1"/>
+      <w:numFmt w:val="lowerRoman"/>
+      <w:lvlText w:val="%6."/>
+      <w:lvlJc w:val="right"/>
+      <w:pPr>
+        <w:ind w:left="4320" w:hanging="180"/>
+      </w:pPr>
+    </w:lvl>
+    <w:lvl w:ilvl="6" w:tplc="0416000F" w:tentative="1">
+      <w:start w:val="1"/>
+      <w:numFmt w:val="decimal"/>
+      <w:lvlText w:val="%7."/>
+      <w:lvlJc w:val="left"/>
+      <w:pPr>
+        <w:ind w:left="5040" w:hanging="360"/>
+      </w:pPr>
+    </w:lvl>
+    <w:lvl w:ilvl="7" w:tplc="04160019" w:tentative="1">
+      <w:start w:val="1"/>
+      <w:numFmt w:val="lowerLetter"/>
+      <w:lvlText w:val="%8."/>
+      <w:lvlJc w:val="left"/>
+      <w:pPr>
+        <w:ind w:left="5760" w:hanging="360"/>
+      </w:pPr>
+    </w:lvl>
+    <w:lvl w:ilvl="8" w:tplc="0416001B" w:tentative="1">
+      <w:start w:val="1"/>
+      <w:numFmt w:val="lowerRoman"/>
+      <w:lvlText w:val="%9."/>
+      <w:lvlJc w:val="right"/>
+      <w:pPr>
+        <w:ind w:left="6480" w:hanging="180"/>
+      </w:pPr>
+    </w:lvl>
+  </w:abstractNum>
+  <w:abstractNum w:abstractNumId="2" w15:restartNumberingAfterBreak="0">
+    <w:nsid w:val="76E614CB"/>
+    <w:multiLevelType w:val="hybridMultilevel"/>
+    <w:tmpl w:val="8C4E0C48"/>
+    <w:lvl w:ilvl="0" w:tplc="04160011">
+      <w:start w:val="1"/>
+      <w:numFmt w:val="decimal"/>
+      <w:lvlText w:val="%1)"/>
+      <w:lvlJc w:val="left"/>
+      <w:pPr>
+        <w:ind w:left="720" w:hanging="360"/>
+      </w:pPr>
+      <w:rPr>
+        <w:rFonts w:hint="default"/>
+      </w:rPr>
+    </w:lvl>
+    <w:lvl w:ilvl="1" w:tplc="04160019" w:tentative="1">
+      <w:start w:val="1"/>
+      <w:numFmt w:val="lowerLetter"/>
+      <w:lvlText w:val="%2."/>
+      <w:lvlJc w:val="left"/>
+      <w:pPr>
+        <w:ind w:left="1440" w:hanging="360"/>
+      </w:pPr>
+    </w:lvl>
+    <w:lvl w:ilvl="2" w:tplc="0416001B" w:tentative="1">
+      <w:start w:val="1"/>
+      <w:numFmt w:val="lowerRoman"/>
+      <w:lvlText w:val="%3."/>
+      <w:lvlJc w:val="right"/>
+      <w:pPr>
+        <w:ind w:left="2160" w:hanging="180"/>
+      </w:pPr>
+    </w:lvl>
+    <w:lvl w:ilvl="3" w:tplc="0416000F" w:tentative="1">
+      <w:start w:val="1"/>
+      <w:numFmt w:val="decimal"/>
+      <w:lvlText w:val="%4."/>
+      <w:lvlJc w:val="left"/>
+      <w:pPr>
+        <w:ind w:left="2880" w:hanging="360"/>
+      </w:pPr>
+    </w:lvl>
+    <w:lvl w:ilvl="4" w:tplc="04160019" w:tentative="1">
+      <w:start w:val="1"/>
+      <w:numFmt w:val="lowerLetter"/>
+      <w:lvlText w:val="%5."/>
+      <w:lvlJc w:val="left"/>
+      <w:pPr>
+        <w:ind w:left="3600" w:hanging="360"/>
+      </w:pPr>
+    </w:lvl>
+    <w:lvl w:ilvl="5" w:tplc="0416001B" w:tentative="1">
+      <w:start w:val="1"/>
+      <w:numFmt w:val="lowerRoman"/>
+      <w:lvlText w:val="%6."/>
+      <w:lvlJc w:val="right"/>
+      <w:pPr>
+        <w:ind w:left="4320" w:hanging="180"/>
+      </w:pPr>
+    </w:lvl>
+    <w:lvl w:ilvl="6" w:tplc="0416000F" w:tentative="1">
+      <w:start w:val="1"/>
+      <w:numFmt w:val="decimal"/>
+      <w:lvlText w:val="%7."/>
+      <w:lvlJc w:val="left"/>
+      <w:pPr>
+        <w:ind w:left="5040" w:hanging="360"/>
+      </w:pPr>
+    </w:lvl>
+    <w:lvl w:ilvl="7" w:tplc="04160019" w:tentative="1">
+      <w:start w:val="1"/>
+      <w:numFmt w:val="lowerLetter"/>
+      <w:lvlText w:val="%8."/>
+      <w:lvlJc w:val="left"/>
+      <w:pPr>
+        <w:ind w:left="5760" w:hanging="360"/>
+      </w:pPr>
+    </w:lvl>
+    <w:lvl w:ilvl="8" w:tplc="0416001B" w:tentative="1">
+      <w:start w:val="1"/>
+      <w:numFmt w:val="lowerRoman"/>
+      <w:lvlText w:val="%9."/>
+      <w:lvlJc w:val="right"/>
+      <w:pPr>
+        <w:ind w:left="6480" w:hanging="180"/>
+      </w:pPr>
+    </w:lvl>
+  </w:abstractNum>
+  <w:num w:numId="1">
+    <w:abstractNumId w:val="0"/>
+  </w:num>
+  <w:num w:numId="2">
+    <w:abstractNumId w:val="1"/>
+  </w:num>
+  <w:num w:numId="3">
+    <w:abstractNumId w:val="2"/>
+  </w:num>
+</w:numbering>
 </file>
 
 <file path=word/styles.xml><?xml version="1.0" encoding="utf-8"?>
@@ -710,6 +2901,18 @@
       <w:lang w:val="es-CO"/>
     </w:rPr>
   </w:style>
+  <w:style w:type="paragraph" w:styleId="PargrafodaLista">
+    <w:name w:val="List Paragraph"/>
+    <w:basedOn w:val="Normal"/>
+    <w:uiPriority w:val="34"/>
+    <w:qFormat/>
+    <w:rsid w:val="00AC76C7"/>
+    <w:pPr>
+      <w:spacing w:after="200" w:line="276" w:lineRule="auto"/>
+      <w:ind w:left="720"/>
+      <w:contextualSpacing/>
+    </w:pPr>
+  </w:style>
 </w:styles>
 </file>
 

</xml_diff>